<commit_message>
v2.2 Reveon support + aliases
</commit_message>
<xml_diff>
--- a/RaveonInstall.docx
+++ b/RaveonInstall.docx
@@ -33,7 +33,19 @@
         <w:rPr>
           <w:rStyle w:val="Emphasis"/>
         </w:rPr>
-        <w:t>Version 2020.10.17 – Updated to Radio Manager 7</w:t>
+        <w:t>Version 2020.10.20</w:t>
+      </w:r>
+      <w:r>
+        <w:rPr>
+          <w:rStyle w:val="Emphasis"/>
+        </w:rPr>
+        <w:t xml:space="preserve"> – Updated to Radio Manager 7</w:t>
+      </w:r>
+      <w:r>
+        <w:rPr>
+          <w:rStyle w:val="Emphasis"/>
+        </w:rPr>
+        <w:t xml:space="preserve"> – added aliases</w:t>
       </w:r>
     </w:p>
     <w:p>
@@ -994,7 +1006,20 @@
         <w:rPr>
           <w:rStyle w:val="Strong"/>
         </w:rPr>
-        <w:t>Radio Settings</w:t>
+        <w:t>Asset – to – Alias Remapping</w:t>
+      </w:r>
+    </w:p>
+    <w:p>
+      <w:pPr>
+        <w:spacing w:before="100" w:beforeAutospacing="1" w:after="100" w:afterAutospacing="1" w:line="240" w:lineRule="auto"/>
+      </w:pPr>
+      <w:proofErr w:type="spellStart"/>
+      <w:r>
+        <w:t>AssetID</w:t>
+      </w:r>
+      <w:proofErr w:type="spellEnd"/>
+      <w:r>
+        <w:t xml:space="preserve"> can be aliased to user provided names.</w:t>
       </w:r>
     </w:p>
     <w:p>
@@ -1002,7 +1027,7 @@
         <w:pStyle w:val="ListParagraph"/>
         <w:numPr>
           <w:ilvl w:val="0"/>
-          <w:numId w:val="7"/>
+          <w:numId w:val="10"/>
         </w:numPr>
         <w:spacing w:before="100" w:beforeAutospacing="1" w:after="100" w:afterAutospacing="1" w:line="240" w:lineRule="auto"/>
         <w:rPr>
@@ -1015,14 +1040,7 @@
           <w:rStyle w:val="Strong"/>
           <w:b w:val="0"/>
         </w:rPr>
-        <w:t xml:space="preserve">Download </w:t>
-      </w:r>
-      <w:r>
-        <w:rPr>
-          <w:rStyle w:val="Strong"/>
-          <w:b w:val="0"/>
-        </w:rPr>
-        <w:t xml:space="preserve">Radio Manager 7 </w:t>
+        <w:t xml:space="preserve">Create a CSV file in the following format. </w:t>
       </w:r>
       <w:r>
         <w:rPr>
@@ -1034,31 +1052,160 @@
       <w:r>
         <w:rPr>
           <w:rStyle w:val="Strong"/>
-          <w:b w:val="0"/>
-        </w:rPr>
-        <w:t>http://www.r</w:t>
-      </w:r>
-      <w:r>
-        <w:rPr>
-          <w:rStyle w:val="Strong"/>
-          <w:b w:val="0"/>
-        </w:rPr>
-        <w:t>aveon.com/Software/RadioManager7</w:t>
-      </w:r>
-      <w:r>
-        <w:rPr>
-          <w:rStyle w:val="Strong"/>
-          <w:b w:val="0"/>
-        </w:rPr>
-        <w:t>setup.zip</w:t>
-      </w:r>
-    </w:p>
+        </w:rPr>
+        <w:t>Must</w:t>
+      </w:r>
+      <w:r>
+        <w:rPr>
+          <w:rStyle w:val="Strong"/>
+          <w:b w:val="0"/>
+        </w:rPr>
+        <w:t xml:space="preserve"> include header exactly as shown</w:t>
+      </w:r>
+      <w:proofErr w:type="gramStart"/>
+      <w:r>
+        <w:rPr>
+          <w:rStyle w:val="Strong"/>
+          <w:b w:val="0"/>
+        </w:rPr>
+        <w:t>:</w:t>
+      </w:r>
+      <w:proofErr w:type="gramEnd"/>
+      <w:r>
+        <w:rPr>
+          <w:rStyle w:val="Strong"/>
+          <w:b w:val="0"/>
+        </w:rPr>
+        <w:br/>
+        <w:t xml:space="preserve">Aliases may be 1 to -7 chars.  </w:t>
+      </w:r>
+      <w:proofErr w:type="spellStart"/>
+      <w:r>
+        <w:rPr>
+          <w:rStyle w:val="Strong"/>
+          <w:b w:val="0"/>
+        </w:rPr>
+        <w:t>AssetIDs</w:t>
+      </w:r>
+      <w:proofErr w:type="spellEnd"/>
+      <w:r>
+        <w:rPr>
+          <w:rStyle w:val="Strong"/>
+          <w:b w:val="0"/>
+        </w:rPr>
+        <w:t xml:space="preserve"> are 0000-9999 matching radios.</w:t>
+      </w:r>
+    </w:p>
+    <w:tbl>
+      <w:tblPr>
+        <w:tblStyle w:val="TableGrid"/>
+        <w:tblW w:w="0" w:type="auto"/>
+        <w:tblInd w:w="720" w:type="dxa"/>
+        <w:tblLook w:val="04A0" w:firstRow="1" w:lastRow="0" w:firstColumn="1" w:lastColumn="0" w:noHBand="0" w:noVBand="1"/>
+      </w:tblPr>
+      <w:tblGrid>
+        <w:gridCol w:w="2268"/>
+      </w:tblGrid>
+      <w:tr>
+        <w:tc>
+          <w:tcPr>
+            <w:tcW w:w="2268" w:type="dxa"/>
+          </w:tcPr>
+          <w:p>
+            <w:pPr>
+              <w:spacing w:before="0" w:after="0" w:line="240" w:lineRule="auto"/>
+              <w:ind w:left="360"/>
+              <w:rPr>
+                <w:rStyle w:val="Strong"/>
+                <w:b w:val="0"/>
+              </w:rPr>
+            </w:pPr>
+            <w:proofErr w:type="spellStart"/>
+            <w:r>
+              <w:rPr>
+                <w:rStyle w:val="Strong"/>
+                <w:b w:val="0"/>
+              </w:rPr>
+              <w:t>asset,alias</w:t>
+            </w:r>
+            <w:proofErr w:type="spellEnd"/>
+          </w:p>
+          <w:p>
+            <w:pPr>
+              <w:spacing w:before="0" w:after="0" w:line="240" w:lineRule="auto"/>
+              <w:ind w:left="360"/>
+              <w:rPr>
+                <w:rStyle w:val="Strong"/>
+                <w:b w:val="0"/>
+              </w:rPr>
+            </w:pPr>
+            <w:r>
+              <w:rPr>
+                <w:rStyle w:val="Strong"/>
+                <w:b w:val="0"/>
+              </w:rPr>
+              <w:t>1099,JAX-112</w:t>
+            </w:r>
+          </w:p>
+          <w:p>
+            <w:pPr>
+              <w:spacing w:before="0" w:after="0" w:line="240" w:lineRule="auto"/>
+              <w:ind w:left="360"/>
+              <w:rPr>
+                <w:rStyle w:val="Strong"/>
+                <w:b w:val="0"/>
+              </w:rPr>
+            </w:pPr>
+            <w:r>
+              <w:rPr>
+                <w:rStyle w:val="Strong"/>
+                <w:b w:val="0"/>
+              </w:rPr>
+              <w:t>1000</w:t>
+            </w:r>
+            <w:proofErr w:type="gramStart"/>
+            <w:r>
+              <w:rPr>
+                <w:rStyle w:val="Strong"/>
+                <w:b w:val="0"/>
+              </w:rPr>
+              <w:t>,Car54</w:t>
+            </w:r>
+            <w:proofErr w:type="gramEnd"/>
+            <w:r>
+              <w:rPr>
+                <w:rStyle w:val="Strong"/>
+                <w:b w:val="0"/>
+              </w:rPr>
+              <w:t>!</w:t>
+            </w:r>
+          </w:p>
+          <w:p>
+            <w:pPr>
+              <w:spacing w:before="0" w:after="0" w:line="240" w:lineRule="auto"/>
+              <w:ind w:left="360"/>
+              <w:rPr>
+                <w:rStyle w:val="Strong"/>
+                <w:b w:val="0"/>
+              </w:rPr>
+            </w:pPr>
+            <w:r>
+              <w:rPr>
+                <w:rStyle w:val="Strong"/>
+                <w:b w:val="0"/>
+              </w:rPr>
+              <w:t>1001,Jaxtesting</w:t>
+            </w:r>
+          </w:p>
+        </w:tc>
+      </w:tr>
+    </w:tbl>
     <w:p>
       <w:pPr>
         <w:pStyle w:val="ListParagraph"/>
         <w:numPr>
           <w:ilvl w:val="0"/>
-          <w:numId w:val="7"/>
+          <w:numId w:val="10"/>
         </w:numPr>
         <w:spacing w:before="100" w:beforeAutospacing="1" w:after="100" w:afterAutospacing="1" w:line="240" w:lineRule="auto"/>
         <w:rPr>
@@ -1071,24 +1218,30 @@
           <w:rStyle w:val="Strong"/>
           <w:b w:val="0"/>
         </w:rPr>
-        <w:t xml:space="preserve">Install a VHF 151mhz antenna to </w:t>
-      </w:r>
-      <w:proofErr w:type="spellStart"/>
-      <w:r>
-        <w:rPr>
-          <w:rStyle w:val="Strong"/>
-          <w:b w:val="0"/>
-        </w:rPr>
-        <w:t>Raveon</w:t>
-      </w:r>
-      <w:proofErr w:type="spellEnd"/>
+        <w:t xml:space="preserve">Copy CSV file to USB Stick   (Or use PC at </w:t>
+      </w:r>
+      <w:hyperlink w:history="1">
+        <w:r>
+          <w:rPr>
+            <w:rStyle w:val="Hyperlink"/>
+          </w:rPr>
+          <w:t>http://{ipaddress}:5000/index.html</w:t>
+        </w:r>
+      </w:hyperlink>
+      <w:r>
+        <w:rPr>
+          <w:rStyle w:val="Strong"/>
+          <w:b w:val="0"/>
+        </w:rPr>
+        <w:t xml:space="preserve"> )</w:t>
+      </w:r>
     </w:p>
     <w:p>
       <w:pPr>
         <w:pStyle w:val="ListParagraph"/>
         <w:numPr>
           <w:ilvl w:val="0"/>
-          <w:numId w:val="7"/>
+          <w:numId w:val="10"/>
         </w:numPr>
         <w:spacing w:before="100" w:beforeAutospacing="1" w:after="100" w:afterAutospacing="1" w:line="240" w:lineRule="auto"/>
         <w:rPr>
@@ -1101,24 +1254,15 @@
           <w:rStyle w:val="Strong"/>
           <w:b w:val="0"/>
         </w:rPr>
-        <w:t xml:space="preserve">Power up the </w:t>
-      </w:r>
-      <w:proofErr w:type="spellStart"/>
-      <w:r>
-        <w:rPr>
-          <w:rStyle w:val="Strong"/>
-          <w:b w:val="0"/>
-        </w:rPr>
-        <w:t>Raveon</w:t>
-      </w:r>
-      <w:proofErr w:type="spellEnd"/>
+        <w:t>Navigate to Settings screen</w:t>
+      </w:r>
     </w:p>
     <w:p>
       <w:pPr>
         <w:pStyle w:val="ListParagraph"/>
         <w:numPr>
           <w:ilvl w:val="0"/>
-          <w:numId w:val="7"/>
+          <w:numId w:val="10"/>
         </w:numPr>
         <w:spacing w:before="100" w:beforeAutospacing="1" w:after="100" w:afterAutospacing="1" w:line="240" w:lineRule="auto"/>
         <w:rPr>
@@ -1131,7 +1275,7 @@
           <w:rStyle w:val="Strong"/>
           <w:b w:val="0"/>
         </w:rPr>
-        <w:t>Plug USB into PC</w:t>
+        <w:t>Click Choose File</w:t>
       </w:r>
     </w:p>
     <w:p>
@@ -1139,7 +1283,7 @@
         <w:pStyle w:val="ListParagraph"/>
         <w:numPr>
           <w:ilvl w:val="0"/>
-          <w:numId w:val="7"/>
+          <w:numId w:val="10"/>
         </w:numPr>
         <w:spacing w:before="100" w:beforeAutospacing="1" w:after="100" w:afterAutospacing="1" w:line="240" w:lineRule="auto"/>
         <w:rPr>
@@ -1152,23 +1296,22 @@
           <w:rStyle w:val="Strong"/>
           <w:b w:val="0"/>
         </w:rPr>
-        <w:t xml:space="preserve">Start </w:t>
-      </w:r>
-      <w:proofErr w:type="spellStart"/>
-      <w:r>
-        <w:rPr>
-          <w:rStyle w:val="Strong"/>
-          <w:b w:val="0"/>
-        </w:rPr>
-        <w:t>Rav</w:t>
-      </w:r>
-      <w:proofErr w:type="spellEnd"/>
-      <w:r>
-        <w:rPr>
-          <w:rStyle w:val="Strong"/>
-          <w:b w:val="0"/>
-        </w:rPr>
-        <w:t xml:space="preserve"> Radio Manager</w:t>
+        <w:t xml:space="preserve">Navigate to USB stick </w:t>
+      </w:r>
+      <w:r>
+        <w:rPr>
+          <w:rStyle w:val="Strong"/>
+          <w:rFonts w:ascii="Courier New" w:hAnsi="Courier New" w:cs="Courier New"/>
+          <w:b w:val="0"/>
+        </w:rPr>
+        <w:t>(/media/usb0</w:t>
+      </w:r>
+      <w:r>
+        <w:rPr>
+          <w:rStyle w:val="Strong"/>
+          <w:b w:val="0"/>
+        </w:rPr>
+        <w:t>)</w:t>
       </w:r>
     </w:p>
     <w:p>
@@ -1176,7 +1319,7 @@
         <w:pStyle w:val="ListParagraph"/>
         <w:numPr>
           <w:ilvl w:val="0"/>
-          <w:numId w:val="7"/>
+          <w:numId w:val="10"/>
         </w:numPr>
         <w:spacing w:before="100" w:beforeAutospacing="1" w:after="100" w:afterAutospacing="1" w:line="240" w:lineRule="auto"/>
         <w:rPr>
@@ -1189,7 +1332,7 @@
           <w:rStyle w:val="Strong"/>
           <w:b w:val="0"/>
         </w:rPr>
-        <w:t>Set Serial Baud to 38400</w:t>
+        <w:t>Select file and Open</w:t>
       </w:r>
     </w:p>
     <w:p>
@@ -1197,7 +1340,7 @@
         <w:pStyle w:val="ListParagraph"/>
         <w:numPr>
           <w:ilvl w:val="0"/>
-          <w:numId w:val="7"/>
+          <w:numId w:val="10"/>
         </w:numPr>
         <w:spacing w:before="100" w:beforeAutospacing="1" w:after="100" w:afterAutospacing="1" w:line="240" w:lineRule="auto"/>
         <w:rPr>
@@ -1210,305 +1353,11 @@
           <w:rStyle w:val="Strong"/>
           <w:b w:val="0"/>
         </w:rPr>
-        <w:t xml:space="preserve">Click </w:t>
-      </w:r>
-      <w:r>
-        <w:rPr>
-          <w:rStyle w:val="Strong"/>
-        </w:rPr>
-        <w:t>Discover</w:t>
-      </w:r>
-    </w:p>
-    <w:p>
-      <w:pPr>
-        <w:pStyle w:val="ListParagraph"/>
-        <w:numPr>
-          <w:ilvl w:val="0"/>
-          <w:numId w:val="7"/>
-        </w:numPr>
-        <w:spacing w:before="100" w:beforeAutospacing="1" w:after="100" w:afterAutospacing="1" w:line="240" w:lineRule="auto"/>
-        <w:rPr>
-          <w:rStyle w:val="Strong"/>
-          <w:b w:val="0"/>
-        </w:rPr>
-      </w:pPr>
-      <w:r>
-        <w:rPr>
-          <w:rStyle w:val="Strong"/>
-          <w:b w:val="0"/>
-        </w:rPr>
-        <w:t xml:space="preserve">Click </w:t>
-      </w:r>
-      <w:r>
-        <w:rPr>
-          <w:rStyle w:val="Strong"/>
-        </w:rPr>
-        <w:t>Read Settings from Radio</w:t>
-      </w:r>
-    </w:p>
-    <w:p>
-      <w:pPr>
-        <w:pStyle w:val="ListParagraph"/>
-        <w:numPr>
-          <w:ilvl w:val="0"/>
-          <w:numId w:val="7"/>
-        </w:numPr>
-        <w:spacing w:before="100" w:beforeAutospacing="1" w:after="100" w:afterAutospacing="1" w:line="240" w:lineRule="auto"/>
-        <w:rPr>
-          <w:rStyle w:val="Strong"/>
-          <w:b w:val="0"/>
-        </w:rPr>
-      </w:pPr>
-      <w:r>
-        <w:rPr>
-          <w:rStyle w:val="Strong"/>
-          <w:b w:val="0"/>
-        </w:rPr>
-        <w:t xml:space="preserve">Set </w:t>
-      </w:r>
-      <w:r>
-        <w:rPr>
-          <w:rStyle w:val="Strong"/>
-        </w:rPr>
-        <w:t>Frequency</w:t>
-      </w:r>
-      <w:r>
-        <w:rPr>
-          <w:rStyle w:val="Strong"/>
-          <w:b w:val="0"/>
-        </w:rPr>
-        <w:t xml:space="preserve"> on CHANNEL 1 </w:t>
-      </w:r>
-      <w:proofErr w:type="spellStart"/>
-      <w:r>
-        <w:rPr>
-          <w:rStyle w:val="Strong"/>
-          <w:b w:val="0"/>
-        </w:rPr>
-        <w:t>Tx</w:t>
-      </w:r>
-      <w:proofErr w:type="spellEnd"/>
-      <w:r>
-        <w:rPr>
-          <w:rStyle w:val="Strong"/>
-          <w:b w:val="0"/>
-        </w:rPr>
-        <w:t>/RX  (All units must match)</w:t>
-      </w:r>
-    </w:p>
-    <w:p>
-      <w:pPr>
-        <w:pStyle w:val="ListParagraph"/>
-        <w:numPr>
-          <w:ilvl w:val="0"/>
-          <w:numId w:val="7"/>
-        </w:numPr>
-        <w:spacing w:before="100" w:beforeAutospacing="1" w:after="100" w:afterAutospacing="1" w:line="240" w:lineRule="auto"/>
-        <w:rPr>
-          <w:rStyle w:val="Strong"/>
-          <w:b w:val="0"/>
-        </w:rPr>
-      </w:pPr>
-      <w:r>
-        <w:rPr>
-          <w:rStyle w:val="Strong"/>
-          <w:b w:val="0"/>
-        </w:rPr>
-        <w:t xml:space="preserve">Set </w:t>
-      </w:r>
-      <w:r>
-        <w:rPr>
-          <w:rStyle w:val="Strong"/>
-        </w:rPr>
-        <w:t>Unit ID</w:t>
-      </w:r>
-      <w:r>
-        <w:rPr>
-          <w:rStyle w:val="Strong"/>
-          <w:b w:val="0"/>
-        </w:rPr>
-        <w:t xml:space="preserve"> (Asset ID)  0001-9999</w:t>
-      </w:r>
-    </w:p>
-    <w:p>
-      <w:pPr>
-        <w:pStyle w:val="ListParagraph"/>
-        <w:numPr>
-          <w:ilvl w:val="0"/>
-          <w:numId w:val="7"/>
-        </w:numPr>
-        <w:spacing w:before="100" w:beforeAutospacing="1" w:after="100" w:afterAutospacing="1" w:line="240" w:lineRule="auto"/>
-        <w:rPr>
-          <w:rStyle w:val="Strong"/>
-          <w:b w:val="0"/>
-        </w:rPr>
-      </w:pPr>
-      <w:r>
-        <w:rPr>
-          <w:rStyle w:val="Strong"/>
-          <w:b w:val="0"/>
-        </w:rPr>
-        <w:t xml:space="preserve">Set </w:t>
-      </w:r>
-      <w:r>
-        <w:rPr>
-          <w:rStyle w:val="Strong"/>
-        </w:rPr>
-        <w:t xml:space="preserve">Address Mode 0000 </w:t>
-      </w:r>
-      <w:r>
-        <w:rPr>
-          <w:rStyle w:val="Strong"/>
-          <w:b w:val="0"/>
-        </w:rPr>
-        <w:t xml:space="preserve"> to receive ALL messages</w:t>
-      </w:r>
-    </w:p>
-    <w:p>
-      <w:pPr>
-        <w:pStyle w:val="ListParagraph"/>
-        <w:numPr>
-          <w:ilvl w:val="0"/>
-          <w:numId w:val="7"/>
-        </w:numPr>
-        <w:spacing w:before="100" w:beforeAutospacing="1" w:after="100" w:afterAutospacing="1" w:line="240" w:lineRule="auto"/>
-        <w:rPr>
-          <w:rStyle w:val="Strong"/>
-          <w:b w:val="0"/>
-        </w:rPr>
-      </w:pPr>
-      <w:r>
-        <w:rPr>
-          <w:rStyle w:val="Strong"/>
-          <w:b w:val="0"/>
-        </w:rPr>
-        <w:t xml:space="preserve">Set </w:t>
-      </w:r>
-      <w:r>
-        <w:rPr>
-          <w:rStyle w:val="Strong"/>
-        </w:rPr>
-        <w:t>Listen ID</w:t>
-      </w:r>
-      <w:r>
-        <w:rPr>
-          <w:rStyle w:val="Strong"/>
-          <w:b w:val="0"/>
-        </w:rPr>
-        <w:t xml:space="preserve"> FFFF</w:t>
-      </w:r>
-    </w:p>
-    <w:p>
-      <w:pPr>
-        <w:pStyle w:val="ListParagraph"/>
-        <w:numPr>
-          <w:ilvl w:val="0"/>
-          <w:numId w:val="7"/>
-        </w:numPr>
-        <w:spacing w:before="100" w:beforeAutospacing="1" w:after="100" w:afterAutospacing="1" w:line="240" w:lineRule="auto"/>
-        <w:rPr>
-          <w:rStyle w:val="Strong"/>
-          <w:b w:val="0"/>
-        </w:rPr>
-      </w:pPr>
-      <w:r>
-        <w:rPr>
-          <w:rStyle w:val="Strong"/>
-          <w:b w:val="0"/>
-        </w:rPr>
-        <w:t xml:space="preserve">Click </w:t>
-      </w:r>
-      <w:r>
-        <w:rPr>
-          <w:rStyle w:val="Strong"/>
-        </w:rPr>
-        <w:t>Store Updates to Radio</w:t>
-      </w:r>
-    </w:p>
-    <w:p>
-      <w:pPr>
-        <w:pStyle w:val="ListParagraph"/>
-        <w:numPr>
-          <w:ilvl w:val="0"/>
-          <w:numId w:val="7"/>
-        </w:numPr>
-        <w:spacing w:before="100" w:beforeAutospacing="1" w:after="100" w:afterAutospacing="1" w:line="240" w:lineRule="auto"/>
-        <w:rPr>
-          <w:rStyle w:val="Strong"/>
-          <w:b w:val="0"/>
-        </w:rPr>
-      </w:pPr>
-      <w:r>
-        <w:rPr>
-          <w:rStyle w:val="Strong"/>
-          <w:b w:val="0"/>
-        </w:rPr>
-        <w:t>Change PC Communications Baud Rate to 38400</w:t>
-      </w:r>
-    </w:p>
-    <w:p>
-      <w:pPr>
-        <w:pStyle w:val="ListParagraph"/>
-        <w:numPr>
-          <w:ilvl w:val="0"/>
-          <w:numId w:val="7"/>
-        </w:numPr>
-        <w:spacing w:before="100" w:beforeAutospacing="1" w:after="100" w:afterAutospacing="1" w:line="240" w:lineRule="auto"/>
-        <w:rPr>
-          <w:rStyle w:val="Strong"/>
-          <w:b w:val="0"/>
-        </w:rPr>
-      </w:pPr>
-      <w:r>
-        <w:rPr>
-          <w:rStyle w:val="Strong"/>
-        </w:rPr>
-        <w:t>DONE</w:t>
-      </w:r>
-    </w:p>
-    <w:p>
-      <w:pPr>
-        <w:spacing w:before="100" w:beforeAutospacing="1" w:after="100" w:afterAutospacing="1" w:line="240" w:lineRule="auto"/>
-        <w:rPr>
-          <w:rStyle w:val="Strong"/>
-          <w:b w:val="0"/>
-          <w:i/>
-        </w:rPr>
-      </w:pPr>
-      <w:r>
-        <w:rPr>
-          <w:rStyle w:val="Strong"/>
-          <w:b w:val="0"/>
-          <w:i/>
-        </w:rPr>
-        <w:t>NOTE: Radio must be in COMMAND mode to allow edits. You may have to retry above if not.</w:t>
-      </w:r>
-    </w:p>
-    <w:p>
-      <w:pPr>
-        <w:pStyle w:val="ListParagraph"/>
-        <w:spacing w:before="100" w:beforeAutospacing="1" w:after="100" w:afterAutospacing="1" w:line="240" w:lineRule="auto"/>
-        <w:rPr>
-          <w:rStyle w:val="Strong"/>
-          <w:b w:val="0"/>
-        </w:rPr>
-      </w:pPr>
-    </w:p>
-    <w:p>
-      <w:pPr>
-        <w:pStyle w:val="ListParagraph"/>
-        <w:spacing w:before="100" w:beforeAutospacing="1" w:after="100" w:afterAutospacing="1" w:line="240" w:lineRule="auto"/>
-        <w:rPr>
-          <w:rStyle w:val="Strong"/>
-          <w:b w:val="0"/>
-        </w:rPr>
-      </w:pPr>
-      <w:bookmarkStart w:id="0" w:name="_GoBack"/>
-      <w:bookmarkEnd w:id="0"/>
-    </w:p>
-    <w:p>
-      <w:pPr>
-        <w:pStyle w:val="ListParagraph"/>
+        <w:t>Click on Submit to load.</w:t>
+      </w:r>
+    </w:p>
+    <w:p>
+      <w:pPr>
         <w:spacing w:before="100" w:beforeAutospacing="1" w:after="100" w:afterAutospacing="1" w:line="240" w:lineRule="auto"/>
         <w:rPr>
           <w:rStyle w:val="Strong"/>
@@ -1519,12 +1368,11 @@
         <w:rPr>
           <w:noProof/>
         </w:rPr>
-        <w:lastRenderedPageBreak/>
         <w:drawing>
-          <wp:inline distT="0" distB="0" distL="0" distR="0" wp14:anchorId="172B7AAB" wp14:editId="051A30E9">
-            <wp:extent cx="5486400" cy="4481732"/>
-            <wp:effectExtent l="0" t="0" r="0" b="0"/>
-            <wp:docPr id="1" name="Picture 1"/>
+          <wp:inline distT="0" distB="0" distL="0" distR="0" wp14:anchorId="55154FAD" wp14:editId="339B0784">
+            <wp:extent cx="2619375" cy="2695575"/>
+            <wp:effectExtent l="0" t="0" r="9525" b="9525"/>
+            <wp:docPr id="3" name="Picture 3"/>
             <wp:cNvGraphicFramePr>
               <a:graphicFrameLocks xmlns:a="http://schemas.openxmlformats.org/drawingml/2006/main" noChangeAspect="1"/>
             </wp:cNvGraphicFramePr>
@@ -1544,7 +1392,7 @@
                   <pic:spPr>
                     <a:xfrm>
                       <a:off x="0" y="0"/>
-                      <a:ext cx="5486400" cy="4481732"/>
+                      <a:ext cx="2621958" cy="2698233"/>
                     </a:xfrm>
                     <a:prstGeom prst="rect">
                       <a:avLst/>
@@ -1559,33 +1407,563 @@
     </w:p>
     <w:p>
       <w:pPr>
+        <w:spacing w:before="100" w:beforeAutospacing="1" w:after="100" w:afterAutospacing="1" w:line="240" w:lineRule="auto"/>
+        <w:rPr>
+          <w:rStyle w:val="Strong"/>
+        </w:rPr>
+      </w:pPr>
+    </w:p>
+    <w:p>
+      <w:pPr>
+        <w:spacing w:before="100" w:beforeAutospacing="1" w:after="100" w:afterAutospacing="1" w:line="240" w:lineRule="auto"/>
+        <w:rPr>
+          <w:rStyle w:val="Strong"/>
+        </w:rPr>
+      </w:pPr>
+    </w:p>
+    <w:p>
+      <w:pPr>
+        <w:spacing w:before="100" w:beforeAutospacing="1" w:after="100" w:afterAutospacing="1" w:line="240" w:lineRule="auto"/>
+        <w:rPr>
+          <w:rStyle w:val="Strong"/>
+        </w:rPr>
+      </w:pPr>
+      <w:r>
+        <w:rPr>
+          <w:rStyle w:val="Strong"/>
+        </w:rPr>
+        <w:t>Radio Settings</w:t>
+      </w:r>
+    </w:p>
+    <w:p>
+      <w:pPr>
         <w:pStyle w:val="ListParagraph"/>
-        <w:spacing w:before="100" w:beforeAutospacing="1" w:after="100" w:afterAutospacing="1" w:line="240" w:lineRule="auto"/>
-        <w:rPr>
-          <w:rStyle w:val="Strong"/>
-          <w:b w:val="0"/>
-        </w:rPr>
-      </w:pPr>
+        <w:numPr>
+          <w:ilvl w:val="0"/>
+          <w:numId w:val="7"/>
+        </w:numPr>
+        <w:spacing w:before="100" w:beforeAutospacing="1" w:after="100" w:afterAutospacing="1" w:line="240" w:lineRule="auto"/>
+        <w:rPr>
+          <w:rStyle w:val="Strong"/>
+          <w:b w:val="0"/>
+        </w:rPr>
+      </w:pPr>
+      <w:r>
+        <w:rPr>
+          <w:rStyle w:val="Strong"/>
+          <w:b w:val="0"/>
+        </w:rPr>
+        <w:t xml:space="preserve">Download </w:t>
+      </w:r>
+      <w:r>
+        <w:rPr>
+          <w:rStyle w:val="Strong"/>
+          <w:b w:val="0"/>
+        </w:rPr>
+        <w:t xml:space="preserve">Radio Manager 7 </w:t>
+      </w:r>
+      <w:r>
+        <w:rPr>
+          <w:rStyle w:val="Strong"/>
+          <w:b w:val="0"/>
+        </w:rPr>
+        <w:br/>
+      </w:r>
+      <w:r>
+        <w:rPr>
+          <w:rStyle w:val="Strong"/>
+          <w:b w:val="0"/>
+        </w:rPr>
+        <w:t>http://www.r</w:t>
+      </w:r>
+      <w:r>
+        <w:rPr>
+          <w:rStyle w:val="Strong"/>
+          <w:b w:val="0"/>
+        </w:rPr>
+        <w:t>aveon.com/Software/RadioManager7</w:t>
+      </w:r>
+      <w:r>
+        <w:rPr>
+          <w:rStyle w:val="Strong"/>
+          <w:b w:val="0"/>
+        </w:rPr>
+        <w:t>setup.zip</w:t>
+      </w:r>
     </w:p>
     <w:p>
       <w:pPr>
         <w:pStyle w:val="ListParagraph"/>
-        <w:spacing w:before="100" w:beforeAutospacing="1" w:after="100" w:afterAutospacing="1" w:line="240" w:lineRule="auto"/>
-        <w:rPr>
-          <w:rStyle w:val="Strong"/>
-          <w:b w:val="0"/>
-        </w:rPr>
-      </w:pPr>
+        <w:numPr>
+          <w:ilvl w:val="0"/>
+          <w:numId w:val="7"/>
+        </w:numPr>
+        <w:spacing w:before="100" w:beforeAutospacing="1" w:after="100" w:afterAutospacing="1" w:line="240" w:lineRule="auto"/>
+        <w:rPr>
+          <w:rStyle w:val="Strong"/>
+          <w:b w:val="0"/>
+        </w:rPr>
+      </w:pPr>
+      <w:r>
+        <w:rPr>
+          <w:rStyle w:val="Strong"/>
+          <w:b w:val="0"/>
+        </w:rPr>
+        <w:t xml:space="preserve">Install a VHF 151mhz antenna to </w:t>
+      </w:r>
+      <w:proofErr w:type="spellStart"/>
+      <w:r>
+        <w:rPr>
+          <w:rStyle w:val="Strong"/>
+          <w:b w:val="0"/>
+        </w:rPr>
+        <w:t>Raveon</w:t>
+      </w:r>
+      <w:proofErr w:type="spellEnd"/>
     </w:p>
     <w:p>
       <w:pPr>
         <w:pStyle w:val="ListParagraph"/>
-        <w:spacing w:before="100" w:beforeAutospacing="1" w:after="100" w:afterAutospacing="1" w:line="240" w:lineRule="auto"/>
-        <w:rPr>
-          <w:rStyle w:val="Strong"/>
-          <w:b w:val="0"/>
-        </w:rPr>
-      </w:pPr>
+        <w:numPr>
+          <w:ilvl w:val="0"/>
+          <w:numId w:val="7"/>
+        </w:numPr>
+        <w:spacing w:before="100" w:beforeAutospacing="1" w:after="100" w:afterAutospacing="1" w:line="240" w:lineRule="auto"/>
+        <w:rPr>
+          <w:rStyle w:val="Strong"/>
+          <w:b w:val="0"/>
+        </w:rPr>
+      </w:pPr>
+      <w:r>
+        <w:rPr>
+          <w:rStyle w:val="Strong"/>
+          <w:b w:val="0"/>
+        </w:rPr>
+        <w:t xml:space="preserve">Power up the </w:t>
+      </w:r>
+      <w:proofErr w:type="spellStart"/>
+      <w:r>
+        <w:rPr>
+          <w:rStyle w:val="Strong"/>
+          <w:b w:val="0"/>
+        </w:rPr>
+        <w:t>Raveon</w:t>
+      </w:r>
+      <w:proofErr w:type="spellEnd"/>
+    </w:p>
+    <w:p>
+      <w:pPr>
+        <w:pStyle w:val="ListParagraph"/>
+        <w:numPr>
+          <w:ilvl w:val="0"/>
+          <w:numId w:val="7"/>
+        </w:numPr>
+        <w:spacing w:before="100" w:beforeAutospacing="1" w:after="100" w:afterAutospacing="1" w:line="240" w:lineRule="auto"/>
+        <w:rPr>
+          <w:rStyle w:val="Strong"/>
+          <w:b w:val="0"/>
+        </w:rPr>
+      </w:pPr>
+      <w:r>
+        <w:rPr>
+          <w:rStyle w:val="Strong"/>
+          <w:b w:val="0"/>
+        </w:rPr>
+        <w:t>Plug USB into PC</w:t>
+      </w:r>
+    </w:p>
+    <w:p>
+      <w:pPr>
+        <w:pStyle w:val="ListParagraph"/>
+        <w:numPr>
+          <w:ilvl w:val="0"/>
+          <w:numId w:val="7"/>
+        </w:numPr>
+        <w:spacing w:before="100" w:beforeAutospacing="1" w:after="100" w:afterAutospacing="1" w:line="240" w:lineRule="auto"/>
+        <w:rPr>
+          <w:rStyle w:val="Strong"/>
+          <w:b w:val="0"/>
+        </w:rPr>
+      </w:pPr>
+      <w:r>
+        <w:rPr>
+          <w:rStyle w:val="Strong"/>
+          <w:b w:val="0"/>
+        </w:rPr>
+        <w:t xml:space="preserve">Start </w:t>
+      </w:r>
+      <w:proofErr w:type="spellStart"/>
+      <w:r>
+        <w:rPr>
+          <w:rStyle w:val="Strong"/>
+          <w:b w:val="0"/>
+        </w:rPr>
+        <w:t>Rav</w:t>
+      </w:r>
+      <w:proofErr w:type="spellEnd"/>
+      <w:r>
+        <w:rPr>
+          <w:rStyle w:val="Strong"/>
+          <w:b w:val="0"/>
+        </w:rPr>
+        <w:t xml:space="preserve"> Radio Manager</w:t>
+      </w:r>
+    </w:p>
+    <w:p>
+      <w:pPr>
+        <w:pStyle w:val="ListParagraph"/>
+        <w:numPr>
+          <w:ilvl w:val="0"/>
+          <w:numId w:val="7"/>
+        </w:numPr>
+        <w:spacing w:before="100" w:beforeAutospacing="1" w:after="100" w:afterAutospacing="1" w:line="240" w:lineRule="auto"/>
+        <w:rPr>
+          <w:rStyle w:val="Strong"/>
+          <w:b w:val="0"/>
+        </w:rPr>
+      </w:pPr>
+      <w:r>
+        <w:rPr>
+          <w:rStyle w:val="Strong"/>
+          <w:b w:val="0"/>
+        </w:rPr>
+        <w:t xml:space="preserve">Set Serial Baud to </w:t>
+      </w:r>
+      <w:r>
+        <w:rPr>
+          <w:rStyle w:val="Strong"/>
+        </w:rPr>
+        <w:t>38400</w:t>
+      </w:r>
+    </w:p>
+    <w:p>
+      <w:pPr>
+        <w:pStyle w:val="ListParagraph"/>
+        <w:numPr>
+          <w:ilvl w:val="0"/>
+          <w:numId w:val="7"/>
+        </w:numPr>
+        <w:spacing w:before="100" w:beforeAutospacing="1" w:after="100" w:afterAutospacing="1" w:line="240" w:lineRule="auto"/>
+        <w:rPr>
+          <w:rStyle w:val="Strong"/>
+          <w:b w:val="0"/>
+        </w:rPr>
+      </w:pPr>
+      <w:r>
+        <w:rPr>
+          <w:rStyle w:val="Strong"/>
+          <w:b w:val="0"/>
+        </w:rPr>
+        <w:t xml:space="preserve">Click </w:t>
+      </w:r>
+      <w:r>
+        <w:rPr>
+          <w:rStyle w:val="Strong"/>
+        </w:rPr>
+        <w:t>Discover</w:t>
+      </w:r>
+    </w:p>
+    <w:p>
+      <w:pPr>
+        <w:pStyle w:val="ListParagraph"/>
+        <w:numPr>
+          <w:ilvl w:val="0"/>
+          <w:numId w:val="7"/>
+        </w:numPr>
+        <w:spacing w:before="100" w:beforeAutospacing="1" w:after="100" w:afterAutospacing="1" w:line="240" w:lineRule="auto"/>
+        <w:rPr>
+          <w:rStyle w:val="Strong"/>
+          <w:b w:val="0"/>
+        </w:rPr>
+      </w:pPr>
+      <w:r>
+        <w:rPr>
+          <w:rStyle w:val="Strong"/>
+          <w:b w:val="0"/>
+        </w:rPr>
+        <w:t xml:space="preserve">Click </w:t>
+      </w:r>
+      <w:r>
+        <w:rPr>
+          <w:rStyle w:val="Strong"/>
+        </w:rPr>
+        <w:t>Read Settings from Radio</w:t>
+      </w:r>
+    </w:p>
+    <w:p>
+      <w:pPr>
+        <w:pStyle w:val="ListParagraph"/>
+        <w:numPr>
+          <w:ilvl w:val="0"/>
+          <w:numId w:val="7"/>
+        </w:numPr>
+        <w:spacing w:before="100" w:beforeAutospacing="1" w:after="100" w:afterAutospacing="1" w:line="240" w:lineRule="auto"/>
+        <w:rPr>
+          <w:rStyle w:val="Strong"/>
+          <w:b w:val="0"/>
+        </w:rPr>
+      </w:pPr>
+      <w:r>
+        <w:rPr>
+          <w:rStyle w:val="Strong"/>
+          <w:b w:val="0"/>
+        </w:rPr>
+        <w:t xml:space="preserve">Set </w:t>
+      </w:r>
+      <w:r>
+        <w:rPr>
+          <w:rStyle w:val="Strong"/>
+        </w:rPr>
+        <w:t>Frequency</w:t>
+      </w:r>
+      <w:r>
+        <w:rPr>
+          <w:rStyle w:val="Strong"/>
+          <w:b w:val="0"/>
+        </w:rPr>
+        <w:t xml:space="preserve"> on CHANNEL 1 </w:t>
+      </w:r>
+      <w:proofErr w:type="spellStart"/>
+      <w:r>
+        <w:rPr>
+          <w:rStyle w:val="Strong"/>
+          <w:b w:val="0"/>
+        </w:rPr>
+        <w:t>Tx</w:t>
+      </w:r>
+      <w:proofErr w:type="spellEnd"/>
+      <w:r>
+        <w:rPr>
+          <w:rStyle w:val="Strong"/>
+          <w:b w:val="0"/>
+        </w:rPr>
+        <w:t>/RX  (All units must match)</w:t>
+      </w:r>
+    </w:p>
+    <w:p>
+      <w:pPr>
+        <w:pStyle w:val="ListParagraph"/>
+        <w:numPr>
+          <w:ilvl w:val="0"/>
+          <w:numId w:val="7"/>
+        </w:numPr>
+        <w:spacing w:before="100" w:beforeAutospacing="1" w:after="100" w:afterAutospacing="1" w:line="240" w:lineRule="auto"/>
+        <w:rPr>
+          <w:rStyle w:val="Strong"/>
+          <w:b w:val="0"/>
+        </w:rPr>
+      </w:pPr>
+      <w:r>
+        <w:rPr>
+          <w:rStyle w:val="Strong"/>
+          <w:b w:val="0"/>
+        </w:rPr>
+        <w:t xml:space="preserve">Set </w:t>
+      </w:r>
+      <w:r>
+        <w:rPr>
+          <w:rStyle w:val="Strong"/>
+        </w:rPr>
+        <w:t>Unit ID</w:t>
+      </w:r>
+      <w:r>
+        <w:rPr>
+          <w:rStyle w:val="Strong"/>
+          <w:b w:val="0"/>
+        </w:rPr>
+        <w:t xml:space="preserve"> (Asset ID)  0001-9999</w:t>
+      </w:r>
+    </w:p>
+    <w:p>
+      <w:pPr>
+        <w:pStyle w:val="ListParagraph"/>
+        <w:numPr>
+          <w:ilvl w:val="0"/>
+          <w:numId w:val="7"/>
+        </w:numPr>
+        <w:spacing w:before="100" w:beforeAutospacing="1" w:after="100" w:afterAutospacing="1" w:line="240" w:lineRule="auto"/>
+        <w:rPr>
+          <w:rStyle w:val="Strong"/>
+          <w:b w:val="0"/>
+        </w:rPr>
+      </w:pPr>
+      <w:r>
+        <w:rPr>
+          <w:rStyle w:val="Strong"/>
+          <w:b w:val="0"/>
+        </w:rPr>
+        <w:t xml:space="preserve">Set </w:t>
+      </w:r>
+      <w:r>
+        <w:rPr>
+          <w:rStyle w:val="Strong"/>
+        </w:rPr>
+        <w:t xml:space="preserve">Address Mode 0000 </w:t>
+      </w:r>
+      <w:r>
+        <w:rPr>
+          <w:rStyle w:val="Strong"/>
+          <w:b w:val="0"/>
+        </w:rPr>
+        <w:t xml:space="preserve"> to receive ALL messages</w:t>
+      </w:r>
+    </w:p>
+    <w:p>
+      <w:pPr>
+        <w:pStyle w:val="ListParagraph"/>
+        <w:numPr>
+          <w:ilvl w:val="0"/>
+          <w:numId w:val="7"/>
+        </w:numPr>
+        <w:spacing w:before="100" w:beforeAutospacing="1" w:after="100" w:afterAutospacing="1" w:line="240" w:lineRule="auto"/>
+        <w:rPr>
+          <w:rStyle w:val="Strong"/>
+          <w:b w:val="0"/>
+        </w:rPr>
+      </w:pPr>
+      <w:r>
+        <w:rPr>
+          <w:rStyle w:val="Strong"/>
+          <w:b w:val="0"/>
+        </w:rPr>
+        <w:t xml:space="preserve">Set </w:t>
+      </w:r>
+      <w:r>
+        <w:rPr>
+          <w:rStyle w:val="Strong"/>
+        </w:rPr>
+        <w:t>Listen ID</w:t>
+      </w:r>
+      <w:r>
+        <w:rPr>
+          <w:rStyle w:val="Strong"/>
+          <w:b w:val="0"/>
+        </w:rPr>
+        <w:t xml:space="preserve"> FFFF</w:t>
+      </w:r>
+    </w:p>
+    <w:p>
+      <w:pPr>
+        <w:pStyle w:val="ListParagraph"/>
+        <w:numPr>
+          <w:ilvl w:val="0"/>
+          <w:numId w:val="7"/>
+        </w:numPr>
+        <w:spacing w:before="100" w:beforeAutospacing="1" w:after="100" w:afterAutospacing="1" w:line="240" w:lineRule="auto"/>
+        <w:rPr>
+          <w:rStyle w:val="Strong"/>
+          <w:b w:val="0"/>
+        </w:rPr>
+      </w:pPr>
+      <w:r>
+        <w:rPr>
+          <w:rStyle w:val="Strong"/>
+          <w:b w:val="0"/>
+        </w:rPr>
+        <w:t xml:space="preserve">Click </w:t>
+      </w:r>
+      <w:r>
+        <w:rPr>
+          <w:rStyle w:val="Strong"/>
+        </w:rPr>
+        <w:t>Store Updates to Radio</w:t>
+      </w:r>
+    </w:p>
+    <w:p>
+      <w:pPr>
+        <w:pStyle w:val="ListParagraph"/>
+        <w:numPr>
+          <w:ilvl w:val="0"/>
+          <w:numId w:val="7"/>
+        </w:numPr>
+        <w:spacing w:before="100" w:beforeAutospacing="1" w:after="100" w:afterAutospacing="1" w:line="240" w:lineRule="auto"/>
+        <w:rPr>
+          <w:rStyle w:val="Strong"/>
+          <w:b w:val="0"/>
+        </w:rPr>
+      </w:pPr>
+      <w:r>
+        <w:rPr>
+          <w:rStyle w:val="Strong"/>
+          <w:b w:val="0"/>
+        </w:rPr>
+        <w:t>Change PC Communications Baud Rate to 38400</w:t>
+      </w:r>
+    </w:p>
+    <w:p>
+      <w:pPr>
+        <w:pStyle w:val="ListParagraph"/>
+        <w:numPr>
+          <w:ilvl w:val="0"/>
+          <w:numId w:val="7"/>
+        </w:numPr>
+        <w:spacing w:before="100" w:beforeAutospacing="1" w:after="100" w:afterAutospacing="1" w:line="240" w:lineRule="auto"/>
+        <w:rPr>
+          <w:rStyle w:val="Strong"/>
+          <w:b w:val="0"/>
+        </w:rPr>
+      </w:pPr>
+      <w:r>
+        <w:rPr>
+          <w:rStyle w:val="Strong"/>
+        </w:rPr>
+        <w:t>DONE</w:t>
+      </w:r>
+    </w:p>
+    <w:p>
+      <w:pPr>
+        <w:spacing w:before="100" w:beforeAutospacing="1" w:after="100" w:afterAutospacing="1" w:line="240" w:lineRule="auto"/>
+        <w:rPr>
+          <w:rStyle w:val="Strong"/>
+          <w:b w:val="0"/>
+          <w:i/>
+        </w:rPr>
+      </w:pPr>
+      <w:r>
+        <w:rPr>
+          <w:rStyle w:val="Strong"/>
+          <w:b w:val="0"/>
+          <w:i/>
+        </w:rPr>
+        <w:t>NOTE: Radio must be in COMMAND mode to allow edits. You may have to retry above if not.</w:t>
+      </w:r>
+    </w:p>
+    <w:p>
+      <w:pPr>
+        <w:pStyle w:val="ListParagraph"/>
+        <w:spacing w:before="100" w:beforeAutospacing="1" w:after="100" w:afterAutospacing="1" w:line="240" w:lineRule="auto"/>
+        <w:rPr>
+          <w:rStyle w:val="Strong"/>
+          <w:b w:val="0"/>
+        </w:rPr>
+      </w:pPr>
+    </w:p>
+    <w:p>
+      <w:pPr>
+        <w:spacing w:before="100" w:beforeAutospacing="1" w:after="100" w:afterAutospacing="1" w:line="240" w:lineRule="auto"/>
+        <w:rPr>
+          <w:rStyle w:val="Strong"/>
+          <w:b w:val="0"/>
+        </w:rPr>
+      </w:pPr>
+      <w:r>
+        <w:rPr>
+          <w:rStyle w:val="Strong"/>
+          <w:b w:val="0"/>
+        </w:rPr>
+        <w:t>SEE PHOTOS:</w:t>
+      </w:r>
+    </w:p>
+    <w:p>
+      <w:pPr>
+        <w:spacing w:before="100" w:beforeAutospacing="1" w:after="100" w:afterAutospacing="1" w:line="240" w:lineRule="auto"/>
+        <w:rPr>
+          <w:rStyle w:val="Strong"/>
+          <w:b w:val="0"/>
+        </w:rPr>
+      </w:pPr>
+      <w:bookmarkStart w:id="0" w:name="_GoBack"/>
+      <w:bookmarkEnd w:id="0"/>
     </w:p>
     <w:p>
       <w:pPr>
@@ -1602,10 +1980,10 @@
         </w:rPr>
         <w:lastRenderedPageBreak/>
         <w:drawing>
-          <wp:inline distT="0" distB="0" distL="0" distR="0" wp14:anchorId="2F1D4C0D" wp14:editId="2D25A6DE">
-            <wp:extent cx="5486400" cy="4479388"/>
+          <wp:inline distT="0" distB="0" distL="0" distR="0" wp14:anchorId="172B7AAB" wp14:editId="051A30E9">
+            <wp:extent cx="5486400" cy="4481732"/>
             <wp:effectExtent l="0" t="0" r="0" b="0"/>
-            <wp:docPr id="2" name="Picture 2"/>
+            <wp:docPr id="1" name="Picture 1"/>
             <wp:cNvGraphicFramePr>
               <a:graphicFrameLocks xmlns:a="http://schemas.openxmlformats.org/drawingml/2006/main" noChangeAspect="1"/>
             </wp:cNvGraphicFramePr>
@@ -1625,6 +2003,87 @@
                   <pic:spPr>
                     <a:xfrm>
                       <a:off x="0" y="0"/>
+                      <a:ext cx="5486400" cy="4481732"/>
+                    </a:xfrm>
+                    <a:prstGeom prst="rect">
+                      <a:avLst/>
+                    </a:prstGeom>
+                  </pic:spPr>
+                </pic:pic>
+              </a:graphicData>
+            </a:graphic>
+          </wp:inline>
+        </w:drawing>
+      </w:r>
+    </w:p>
+    <w:p>
+      <w:pPr>
+        <w:pStyle w:val="ListParagraph"/>
+        <w:spacing w:before="100" w:beforeAutospacing="1" w:after="100" w:afterAutospacing="1" w:line="240" w:lineRule="auto"/>
+        <w:rPr>
+          <w:rStyle w:val="Strong"/>
+          <w:b w:val="0"/>
+        </w:rPr>
+      </w:pPr>
+    </w:p>
+    <w:p>
+      <w:pPr>
+        <w:pStyle w:val="ListParagraph"/>
+        <w:spacing w:before="100" w:beforeAutospacing="1" w:after="100" w:afterAutospacing="1" w:line="240" w:lineRule="auto"/>
+        <w:rPr>
+          <w:rStyle w:val="Strong"/>
+          <w:b w:val="0"/>
+        </w:rPr>
+      </w:pPr>
+    </w:p>
+    <w:p>
+      <w:pPr>
+        <w:pStyle w:val="ListParagraph"/>
+        <w:spacing w:before="100" w:beforeAutospacing="1" w:after="100" w:afterAutospacing="1" w:line="240" w:lineRule="auto"/>
+        <w:rPr>
+          <w:rStyle w:val="Strong"/>
+          <w:b w:val="0"/>
+        </w:rPr>
+      </w:pPr>
+    </w:p>
+    <w:p>
+      <w:pPr>
+        <w:pStyle w:val="ListParagraph"/>
+        <w:spacing w:before="100" w:beforeAutospacing="1" w:after="100" w:afterAutospacing="1" w:line="240" w:lineRule="auto"/>
+        <w:rPr>
+          <w:rStyle w:val="Strong"/>
+          <w:b w:val="0"/>
+        </w:rPr>
+      </w:pPr>
+      <w:r>
+        <w:rPr>
+          <w:noProof/>
+        </w:rPr>
+        <w:lastRenderedPageBreak/>
+        <w:drawing>
+          <wp:inline distT="0" distB="0" distL="0" distR="0" wp14:anchorId="2F1D4C0D" wp14:editId="2D25A6DE">
+            <wp:extent cx="5486400" cy="4479388"/>
+            <wp:effectExtent l="0" t="0" r="0" b="0"/>
+            <wp:docPr id="2" name="Picture 2"/>
+            <wp:cNvGraphicFramePr>
+              <a:graphicFrameLocks xmlns:a="http://schemas.openxmlformats.org/drawingml/2006/main" noChangeAspect="1"/>
+            </wp:cNvGraphicFramePr>
+            <a:graphic xmlns:a="http://schemas.openxmlformats.org/drawingml/2006/main">
+              <a:graphicData uri="http://schemas.openxmlformats.org/drawingml/2006/picture">
+                <pic:pic xmlns:pic="http://schemas.openxmlformats.org/drawingml/2006/picture">
+                  <pic:nvPicPr>
+                    <pic:cNvPr id="0" name=""/>
+                    <pic:cNvPicPr/>
+                  </pic:nvPicPr>
+                  <pic:blipFill>
+                    <a:blip r:embed="rId10"/>
+                    <a:stretch>
+                      <a:fillRect/>
+                    </a:stretch>
+                  </pic:blipFill>
+                  <pic:spPr>
+                    <a:xfrm>
+                      <a:off x="0" y="0"/>
                       <a:ext cx="5486400" cy="4479388"/>
                     </a:xfrm>
                     <a:prstGeom prst="rect">
@@ -1659,7 +2118,7 @@
       </w:pPr>
     </w:p>
     <w:sectPr>
-      <w:headerReference w:type="even" r:id="rId10"/>
+      <w:headerReference w:type="even" r:id="rId11"/>
       <w:pgSz w:w="12240" w:h="15840" w:code="1"/>
       <w:pgMar w:top="1440" w:right="1800" w:bottom="1080" w:left="1800" w:header="720" w:footer="187" w:gutter="0"/>
       <w:cols w:space="720"/>
@@ -2206,6 +2665,95 @@
     </w:lvl>
   </w:abstractNum>
   <w:abstractNum w:abstractNumId="5">
+    <w:nsid w:val="3E504086"/>
+    <w:multiLevelType w:val="hybridMultilevel"/>
+    <w:tmpl w:val="7548D6CA"/>
+    <w:lvl w:ilvl="0" w:tplc="0409000F">
+      <w:start w:val="1"/>
+      <w:numFmt w:val="decimal"/>
+      <w:lvlText w:val="%1."/>
+      <w:lvlJc w:val="left"/>
+      <w:pPr>
+        <w:ind w:left="720" w:hanging="360"/>
+      </w:pPr>
+      <w:rPr>
+        <w:rFonts w:hint="default"/>
+      </w:rPr>
+    </w:lvl>
+    <w:lvl w:ilvl="1" w:tplc="04090019" w:tentative="1">
+      <w:start w:val="1"/>
+      <w:numFmt w:val="lowerLetter"/>
+      <w:lvlText w:val="%2."/>
+      <w:lvlJc w:val="left"/>
+      <w:pPr>
+        <w:ind w:left="1440" w:hanging="360"/>
+      </w:pPr>
+    </w:lvl>
+    <w:lvl w:ilvl="2" w:tplc="0409001B" w:tentative="1">
+      <w:start w:val="1"/>
+      <w:numFmt w:val="lowerRoman"/>
+      <w:lvlText w:val="%3."/>
+      <w:lvlJc w:val="right"/>
+      <w:pPr>
+        <w:ind w:left="2160" w:hanging="180"/>
+      </w:pPr>
+    </w:lvl>
+    <w:lvl w:ilvl="3" w:tplc="0409000F" w:tentative="1">
+      <w:start w:val="1"/>
+      <w:numFmt w:val="decimal"/>
+      <w:lvlText w:val="%4."/>
+      <w:lvlJc w:val="left"/>
+      <w:pPr>
+        <w:ind w:left="2880" w:hanging="360"/>
+      </w:pPr>
+    </w:lvl>
+    <w:lvl w:ilvl="4" w:tplc="04090019" w:tentative="1">
+      <w:start w:val="1"/>
+      <w:numFmt w:val="lowerLetter"/>
+      <w:lvlText w:val="%5."/>
+      <w:lvlJc w:val="left"/>
+      <w:pPr>
+        <w:ind w:left="3600" w:hanging="360"/>
+      </w:pPr>
+    </w:lvl>
+    <w:lvl w:ilvl="5" w:tplc="0409001B" w:tentative="1">
+      <w:start w:val="1"/>
+      <w:numFmt w:val="lowerRoman"/>
+      <w:lvlText w:val="%6."/>
+      <w:lvlJc w:val="right"/>
+      <w:pPr>
+        <w:ind w:left="4320" w:hanging="180"/>
+      </w:pPr>
+    </w:lvl>
+    <w:lvl w:ilvl="6" w:tplc="0409000F" w:tentative="1">
+      <w:start w:val="1"/>
+      <w:numFmt w:val="decimal"/>
+      <w:lvlText w:val="%7."/>
+      <w:lvlJc w:val="left"/>
+      <w:pPr>
+        <w:ind w:left="5040" w:hanging="360"/>
+      </w:pPr>
+    </w:lvl>
+    <w:lvl w:ilvl="7" w:tplc="04090019" w:tentative="1">
+      <w:start w:val="1"/>
+      <w:numFmt w:val="lowerLetter"/>
+      <w:lvlText w:val="%8."/>
+      <w:lvlJc w:val="left"/>
+      <w:pPr>
+        <w:ind w:left="5760" w:hanging="360"/>
+      </w:pPr>
+    </w:lvl>
+    <w:lvl w:ilvl="8" w:tplc="0409001B" w:tentative="1">
+      <w:start w:val="1"/>
+      <w:numFmt w:val="lowerRoman"/>
+      <w:lvlText w:val="%9."/>
+      <w:lvlJc w:val="right"/>
+      <w:pPr>
+        <w:ind w:left="6480" w:hanging="180"/>
+      </w:pPr>
+    </w:lvl>
+  </w:abstractNum>
+  <w:abstractNum w:abstractNumId="6">
     <w:nsid w:val="47F425F1"/>
     <w:multiLevelType w:val="hybridMultilevel"/>
     <w:tmpl w:val="F74E32BC"/>
@@ -2294,7 +2842,7 @@
       </w:pPr>
     </w:lvl>
   </w:abstractNum>
-  <w:abstractNum w:abstractNumId="6">
+  <w:abstractNum w:abstractNumId="7">
     <w:nsid w:val="55706A34"/>
     <w:multiLevelType w:val="hybridMultilevel"/>
     <w:tmpl w:val="0A8613A8"/>
@@ -2383,7 +2931,7 @@
       </w:pPr>
     </w:lvl>
   </w:abstractNum>
-  <w:abstractNum w:abstractNumId="7">
+  <w:abstractNum w:abstractNumId="8">
     <w:nsid w:val="55D4694D"/>
     <w:multiLevelType w:val="hybridMultilevel"/>
     <w:tmpl w:val="0DC82AB2"/>
@@ -2523,7 +3071,7 @@
       </w:rPr>
     </w:lvl>
   </w:abstractNum>
-  <w:abstractNum w:abstractNumId="8">
+  <w:abstractNum w:abstractNumId="9">
     <w:nsid w:val="5A8E382E"/>
     <w:multiLevelType w:val="hybridMultilevel"/>
     <w:tmpl w:val="0C3490DE"/>
@@ -2667,10 +3215,10 @@
     </w:lvl>
   </w:abstractNum>
   <w:num w:numId="1">
-    <w:abstractNumId w:val="7"/>
+    <w:abstractNumId w:val="8"/>
   </w:num>
   <w:num w:numId="2">
-    <w:abstractNumId w:val="8"/>
+    <w:abstractNumId w:val="9"/>
   </w:num>
   <w:num w:numId="3">
     <w:abstractNumId w:val="0"/>
@@ -2682,16 +3230,19 @@
     <w:abstractNumId w:val="2"/>
   </w:num>
   <w:num w:numId="6">
-    <w:abstractNumId w:val="5"/>
+    <w:abstractNumId w:val="6"/>
   </w:num>
   <w:num w:numId="7">
-    <w:abstractNumId w:val="6"/>
+    <w:abstractNumId w:val="7"/>
   </w:num>
   <w:num w:numId="8">
     <w:abstractNumId w:val="1"/>
   </w:num>
   <w:num w:numId="9">
     <w:abstractNumId w:val="3"/>
+  </w:num>
+  <w:num w:numId="10">
+    <w:abstractNumId w:val="5"/>
   </w:num>
 </w:numbering>
 </file>
@@ -3115,6 +3666,21 @@
       <w:szCs w:val="16"/>
     </w:rPr>
   </w:style>
+  <w:style w:type="table" w:styleId="TableGrid">
+    <w:name w:val="Table Grid"/>
+    <w:basedOn w:val="TableNormal"/>
+    <w:rsid w:val="00B57A88"/>
+    <w:tblPr>
+      <w:tblBorders>
+        <w:top w:val="single" w:sz="4" w:space="0" w:color="auto"/>
+        <w:left w:val="single" w:sz="4" w:space="0" w:color="auto"/>
+        <w:bottom w:val="single" w:sz="4" w:space="0" w:color="auto"/>
+        <w:right w:val="single" w:sz="4" w:space="0" w:color="auto"/>
+        <w:insideH w:val="single" w:sz="4" w:space="0" w:color="auto"/>
+        <w:insideV w:val="single" w:sz="4" w:space="0" w:color="auto"/>
+      </w:tblBorders>
+    </w:tblPr>
+  </w:style>
 </w:styles>
 </file>
 
@@ -3537,6 +4103,21 @@
       <w:szCs w:val="16"/>
     </w:rPr>
   </w:style>
+  <w:style w:type="table" w:styleId="TableGrid">
+    <w:name w:val="Table Grid"/>
+    <w:basedOn w:val="TableNormal"/>
+    <w:rsid w:val="00B57A88"/>
+    <w:tblPr>
+      <w:tblBorders>
+        <w:top w:val="single" w:sz="4" w:space="0" w:color="auto"/>
+        <w:left w:val="single" w:sz="4" w:space="0" w:color="auto"/>
+        <w:bottom w:val="single" w:sz="4" w:space="0" w:color="auto"/>
+        <w:right w:val="single" w:sz="4" w:space="0" w:color="auto"/>
+        <w:insideH w:val="single" w:sz="4" w:space="0" w:color="auto"/>
+        <w:insideV w:val="single" w:sz="4" w:space="0" w:color="auto"/>
+      </w:tblBorders>
+    </w:tblPr>
+  </w:style>
 </w:styles>
 </file>
 

</xml_diff>